<commit_message>
dev injector mvp, anyway suck
</commit_message>
<xml_diff>
--- a/src/main/resources/templates/template1.docx
+++ b/src/main/resources/templates/template1.docx
@@ -32,8 +32,20 @@
           <w:rFonts w:ascii="Times New Roman" w:hAnsi="Times New Roman" w:cs="Times New Roman"/>
           <w:sz w:val="24"/>
           <w:szCs w:val="24"/>
+          <w:lang w:val="en-US"/>
         </w:rPr>
       </w:pPr>
+      <w:r>
+        <w:rPr>
+          <w:rFonts w:ascii="Times New Roman" w:hAnsi="Times New Roman" w:cs="Times New Roman"/>
+          <w:sz w:val="24"/>
+          <w:szCs w:val="24"/>
+          <w:lang w:val="en-US"/>
+        </w:rPr>
+        <w:t>//space</w:t>
+      </w:r>
+      <w:bookmarkStart w:id="0" w:name="_GoBack"/>
+      <w:bookmarkEnd w:id="0"/>
     </w:p>
     <w:p>
       <w:pPr>
@@ -95,27 +107,14 @@
         <w:ind w:firstLine="709"/>
         <w:jc w:val="both"/>
       </w:pPr>
-      <w:r>
-        <w:fldChar w:fldCharType="begin"/>
-      </w:r>
-      <w:r>
-        <w:instrText xml:space="preserve"> MERGEFIELD  //@block1 \* MERGEFORMAT </w:instrText>
-      </w:r>
-      <w:r>
-        <w:fldChar w:fldCharType="separate"/>
-      </w:r>
-      <w:r>
-        <w:rPr>
-          <w:noProof/>
-        </w:rPr>
-        <w:t>«//@block1»</w:t>
-      </w:r>
-      <w:r>
-        <w:rPr>
-          <w:noProof/>
-        </w:rPr>
-        <w:fldChar w:fldCharType="end"/>
-      </w:r>
+      <w:fldSimple w:instr=" MERGEFIELD  //@block1 \* MERGEFORMAT ">
+        <w:r>
+          <w:rPr>
+            <w:noProof/>
+          </w:rPr>
+          <w:t>«//@block1»</w:t>
+        </w:r>
+      </w:fldSimple>
     </w:p>
     <w:p>
       <w:pPr>
@@ -230,8 +229,6 @@
         </w:rPr>
         <w:t>ddcc</w:t>
       </w:r>
-      <w:bookmarkStart w:id="0" w:name="_GoBack"/>
-      <w:bookmarkEnd w:id="0"/>
     </w:p>
     <w:p>
       <w:pPr>
@@ -422,14 +419,27 @@
         <w:ind w:firstLine="709"/>
         <w:jc w:val="both"/>
       </w:pPr>
-      <w:fldSimple w:instr=" MERGEFIELD  //@block2 \* MERGEFORMAT ">
-        <w:r>
-          <w:rPr>
-            <w:noProof/>
-          </w:rPr>
-          <w:t>«//@block2»</w:t>
-        </w:r>
-      </w:fldSimple>
+      <w:r>
+        <w:fldChar w:fldCharType="begin"/>
+      </w:r>
+      <w:r>
+        <w:instrText xml:space="preserve"> MERGEFIELD  //@block2 \* MERGEFORMAT </w:instrText>
+      </w:r>
+      <w:r>
+        <w:fldChar w:fldCharType="separate"/>
+      </w:r>
+      <w:r>
+        <w:rPr>
+          <w:noProof/>
+        </w:rPr>
+        <w:t>«//@block2»</w:t>
+      </w:r>
+      <w:r>
+        <w:rPr>
+          <w:noProof/>
+        </w:rPr>
+        <w:fldChar w:fldCharType="end"/>
+      </w:r>
     </w:p>
     <w:p>
       <w:pPr>

</xml_diff>

<commit_message>
use textContent, refusal from mergefield for links
</commit_message>
<xml_diff>
--- a/src/main/resources/templates/template1.docx
+++ b/src/main/resources/templates/template1.docx
@@ -32,9 +32,16 @@
           <w:rFonts w:ascii="Times New Roman" w:hAnsi="Times New Roman" w:cs="Times New Roman"/>
           <w:sz w:val="24"/>
           <w:szCs w:val="24"/>
-          <w:lang w:val="en-US"/>
         </w:rPr>
       </w:pPr>
+      <w:r>
+        <w:rPr>
+          <w:rFonts w:ascii="Times New Roman" w:hAnsi="Times New Roman" w:cs="Times New Roman"/>
+          <w:sz w:val="24"/>
+          <w:szCs w:val="24"/>
+        </w:rPr>
+        <w:t>//</w:t>
+      </w:r>
       <w:r>
         <w:rPr>
           <w:rFonts w:ascii="Times New Roman" w:hAnsi="Times New Roman" w:cs="Times New Roman"/>
@@ -42,10 +49,8 @@
           <w:szCs w:val="24"/>
           <w:lang w:val="en-US"/>
         </w:rPr>
-        <w:t>//space</w:t>
-      </w:r>
-      <w:bookmarkStart w:id="0" w:name="_GoBack"/>
-      <w:bookmarkEnd w:id="0"/>
+        <w:t>space</w:t>
+      </w:r>
     </w:p>
     <w:p>
       <w:pPr>
@@ -106,15 +111,16 @@
         <w:spacing w:before="0" w:beforeAutospacing="0" w:after="0" w:afterAutospacing="0"/>
         <w:ind w:firstLine="709"/>
         <w:jc w:val="both"/>
-      </w:pPr>
-      <w:fldSimple w:instr=" MERGEFIELD  //@block1 \* MERGEFORMAT ">
-        <w:r>
-          <w:rPr>
-            <w:noProof/>
-          </w:rPr>
-          <w:t>«//@block1»</w:t>
-        </w:r>
-      </w:fldSimple>
+        <w:rPr>
+          <w:lang w:val="en-US"/>
+        </w:rPr>
+      </w:pPr>
+      <w:r>
+        <w:rPr>
+          <w:lang w:val="en-US"/>
+        </w:rPr>
+        <w:t>//@block1</w:t>
+      </w:r>
     </w:p>
     <w:p>
       <w:pPr>
@@ -418,28 +424,18 @@
         <w:spacing w:before="0" w:beforeAutospacing="0" w:after="0" w:afterAutospacing="0"/>
         <w:ind w:firstLine="709"/>
         <w:jc w:val="both"/>
-      </w:pPr>
-      <w:r>
-        <w:fldChar w:fldCharType="begin"/>
-      </w:r>
-      <w:r>
-        <w:instrText xml:space="preserve"> MERGEFIELD  //@block2 \* MERGEFORMAT </w:instrText>
-      </w:r>
-      <w:r>
-        <w:fldChar w:fldCharType="separate"/>
-      </w:r>
-      <w:r>
         <w:rPr>
-          <w:noProof/>
+          <w:lang w:val="en-US"/>
         </w:rPr>
-        <w:t>«//@block2»</w:t>
-      </w:r>
+      </w:pPr>
       <w:r>
         <w:rPr>
-          <w:noProof/>
+          <w:lang w:val="en-US"/>
         </w:rPr>
-        <w:fldChar w:fldCharType="end"/>
-      </w:r>
+        <w:t>//@block2</w:t>
+      </w:r>
+      <w:bookmarkStart w:id="0" w:name="_GoBack"/>
+      <w:bookmarkEnd w:id="0"/>
     </w:p>
     <w:p>
       <w:pPr>

</xml_diff>